<commit_message>
take out weird 'smart' curly quotes and apostrophes
</commit_message>
<xml_diff>
--- a/ericoc_resume.docx
+++ b/ericoc_resume.docx
@@ -23,31 +23,7 @@
           <w:rtl w:val="0"/>
           <w:lang w:val="en-US"/>
         </w:rPr>
-        <w:t>Eric O</w:t>
-      </w:r>
-      <w:r>
-        <w:rPr>
-          <w:rFonts w:ascii="Arial" w:hAnsi="Arial" w:hint="default"/>
-          <w:b w:val="1"/>
-          <w:bCs w:val="1"/>
-          <w:sz w:val="32"/>
-          <w:szCs w:val="32"/>
-          <w:rtl w:val="0"/>
-          <w:lang w:val="en-US"/>
-        </w:rPr>
-        <w:t>’</w:t>
-      </w:r>
-      <w:r>
-        <w:rPr>
-          <w:rFonts w:ascii="Arial" w:hAnsi="Arial"/>
-          <w:b w:val="1"/>
-          <w:bCs w:val="1"/>
-          <w:sz w:val="32"/>
-          <w:szCs w:val="32"/>
-          <w:rtl w:val="0"/>
-          <w:lang w:val="en-US"/>
-        </w:rPr>
-        <w:t>Callaghan</w:t>
+        <w:t>Eric O'Callaghan</w:t>
       </w:r>
     </w:p>
     <w:p>
@@ -1140,10 +1116,11 @@
       </w:r>
       <w:r>
         <w:rPr>
-          <w:rFonts w:ascii="Arial" w:hAnsi="Arial" w:hint="default"/>
-          <w:rtl w:val="0"/>
-        </w:rPr>
-        <w:t>“</w:t>
+          <w:rFonts w:ascii="Arial" w:hAnsi="Arial"/>
+          <w:rtl w:val="0"/>
+          <w:lang w:val="en-US"/>
+        </w:rPr>
+        <w:t>"</w:t>
       </w:r>
       <w:r>
         <w:rPr>
@@ -1154,10 +1131,11 @@
       </w:r>
       <w:r>
         <w:rPr>
-          <w:rFonts w:ascii="Arial" w:hAnsi="Arial" w:hint="default"/>
-          <w:rtl w:val="0"/>
-        </w:rPr>
-        <w:t>”</w:t>
+          <w:rFonts w:ascii="Arial" w:hAnsi="Arial"/>
+          <w:rtl w:val="0"/>
+          <w:lang w:val="en-US"/>
+        </w:rPr>
+        <w:t>"</w:t>
       </w:r>
       <w:r>
         <w:rPr>

</xml_diff>

<commit_message>
add detail for newness
</commit_message>
<xml_diff>
--- a/ericoc_resume.docx
+++ b/ericoc_resume.docx
@@ -580,6 +580,14 @@
         <w:tab/>
         <w:tab/>
         <w:tab/>
+      </w:r>
+      <w:r>
+        <w:rPr>
+          <w:rFonts w:ascii="Arial" w:cs="Arial" w:hAnsi="Arial" w:eastAsia="Arial"/>
+          <w:sz w:val="24"/>
+          <w:szCs w:val="24"/>
+          <w:rtl w:val="0"/>
+        </w:rPr>
         <w:tab/>
         <w:t>Philadelphia, PA</w:t>
       </w:r>
@@ -600,12 +608,38 @@
           <w:sz w:val="24"/>
           <w:szCs w:val="24"/>
           <w:rtl w:val="0"/>
-          <w:lang w:val="en-US"/>
-        </w:rPr>
-        <w:t>Linux Systems Administrator</w:t>
-        <w:tab/>
-        <w:tab/>
-        <w:tab/>
+          <w:lang w:val="fr-FR"/>
+        </w:rPr>
+        <w:t xml:space="preserve">Linux </w:t>
+      </w:r>
+      <w:r>
+        <w:rPr>
+          <w:rFonts w:ascii="Arial" w:hAnsi="Arial"/>
+          <w:sz w:val="24"/>
+          <w:szCs w:val="24"/>
+          <w:rtl w:val="0"/>
+          <w:lang w:val="en-US"/>
+        </w:rPr>
+        <w:t>Systems Administrator</w:t>
+      </w:r>
+      <w:r>
+        <w:rPr>
+          <w:rFonts w:ascii="Arial" w:cs="Arial" w:hAnsi="Arial" w:eastAsia="Arial"/>
+          <w:sz w:val="24"/>
+          <w:szCs w:val="24"/>
+        </w:rPr>
+        <w:tab/>
+        <w:tab/>
+        <w:tab/>
+      </w:r>
+      <w:r>
+        <w:rPr>
+          <w:rFonts w:ascii="Arial" w:hAnsi="Arial"/>
+          <w:sz w:val="24"/>
+          <w:szCs w:val="24"/>
+          <w:rtl w:val="0"/>
+          <w:lang w:val="en-US"/>
+        </w:rPr>
         <w:t>March 2020 - Present</w:t>
       </w:r>
     </w:p>
@@ -615,63 +649,55 @@
         <w:jc w:val="left"/>
         <w:rPr>
           <w:rFonts w:ascii="Arial" w:cs="Arial" w:hAnsi="Arial" w:eastAsia="Arial"/>
-          <w:sz w:val="24"/>
-          <w:szCs w:val="24"/>
-        </w:rPr>
-      </w:pPr>
-    </w:p>
-    <w:p>
-      <w:pPr>
-        <w:pStyle w:val="Body"/>
-        <w:jc w:val="left"/>
-        <w:rPr>
-          <w:rFonts w:ascii="Arial" w:cs="Arial" w:hAnsi="Arial" w:eastAsia="Arial"/>
-          <w:sz w:val="24"/>
-          <w:szCs w:val="24"/>
-        </w:rPr>
-      </w:pPr>
-    </w:p>
-    <w:p>
-      <w:pPr>
-        <w:pStyle w:val="Body"/>
-        <w:jc w:val="left"/>
-        <w:rPr>
-          <w:rFonts w:ascii="Arial" w:cs="Arial" w:hAnsi="Arial" w:eastAsia="Arial"/>
-          <w:sz w:val="24"/>
-          <w:szCs w:val="24"/>
-        </w:rPr>
-      </w:pPr>
-    </w:p>
-    <w:p>
-      <w:pPr>
-        <w:pStyle w:val="Body"/>
-        <w:jc w:val="left"/>
-        <w:rPr>
-          <w:rFonts w:ascii="Arial" w:cs="Arial" w:hAnsi="Arial" w:eastAsia="Arial"/>
-          <w:sz w:val="24"/>
-          <w:szCs w:val="24"/>
-        </w:rPr>
-      </w:pPr>
-    </w:p>
-    <w:p>
-      <w:pPr>
-        <w:pStyle w:val="Body"/>
-        <w:jc w:val="left"/>
-        <w:rPr>
-          <w:rFonts w:ascii="Arial" w:cs="Arial" w:hAnsi="Arial" w:eastAsia="Arial"/>
-          <w:sz w:val="24"/>
-          <w:szCs w:val="24"/>
-        </w:rPr>
-      </w:pPr>
-    </w:p>
-    <w:p>
-      <w:pPr>
-        <w:pStyle w:val="Body"/>
-        <w:jc w:val="left"/>
-        <w:rPr>
-          <w:rFonts w:ascii="Arial" w:cs="Arial" w:hAnsi="Arial" w:eastAsia="Arial"/>
-          <w:sz w:val="24"/>
-          <w:szCs w:val="24"/>
+        </w:rPr>
+      </w:pPr>
+    </w:p>
+    <w:p>
+      <w:pPr>
+        <w:pStyle w:val="Body"/>
+        <w:numPr>
+          <w:ilvl w:val="0"/>
+          <w:numId w:val="2"/>
+        </w:numPr>
+        <w:jc w:val="left"/>
+        <w:rPr>
+          <w:rFonts w:ascii="Arial" w:hAnsi="Arial"/>
+          <w:lang w:val="en-US"/>
+        </w:rPr>
+      </w:pPr>
+      <w:r>
+        <w:rPr>
+          <w:rFonts w:ascii="Arial" w:hAnsi="Arial"/>
+          <w:rtl w:val="0"/>
+          <w:lang w:val="en-US"/>
+        </w:rPr>
+        <w:t>Member of the Next Generation Access Network (NGAN) department working on virtual cable modem termination systems (vCMTS)</w:t>
+      </w:r>
+    </w:p>
+    <w:p>
+      <w:pPr>
+        <w:pStyle w:val="Body"/>
+        <w:jc w:val="left"/>
+        <w:rPr>
+          <w:rFonts w:ascii="Arial" w:cs="Arial" w:hAnsi="Arial" w:eastAsia="Arial"/>
+        </w:rPr>
+      </w:pPr>
+    </w:p>
+    <w:p>
+      <w:pPr>
+        <w:pStyle w:val="Body"/>
+        <w:jc w:val="left"/>
+        <w:rPr>
+          <w:rFonts w:ascii="Arial" w:cs="Arial" w:hAnsi="Arial" w:eastAsia="Arial"/>
+        </w:rPr>
+      </w:pPr>
+    </w:p>
+    <w:p>
+      <w:pPr>
+        <w:pStyle w:val="Body"/>
+        <w:jc w:val="left"/>
+        <w:rPr>
+          <w:rFonts w:ascii="Arial" w:cs="Arial" w:hAnsi="Arial" w:eastAsia="Arial"/>
         </w:rPr>
       </w:pPr>
     </w:p>

</xml_diff>

<commit_message>
SigFig! and remove older stuff, cleanup
</commit_message>
<xml_diff>
--- a/ericoc_resume.docx
+++ b/ericoc_resume.docx
@@ -44,7 +44,7 @@
           <w:rtl w:val="0"/>
           <w:lang w:val="en-US"/>
         </w:rPr>
-        <w:t>Philadelphia, PA</w:t>
+        <w:t>Philadelphia, Pennsylvania</w:t>
       </w:r>
     </w:p>
     <w:p>
@@ -123,51 +123,6 @@
           <w:lang w:val="en-US"/>
         </w:rPr>
         <w:t>(757) 742-3742</w:t>
-      </w:r>
-    </w:p>
-    <w:p>
-      <w:pPr>
-        <w:pStyle w:val="Body"/>
-        <w:jc w:val="left"/>
-        <w:rPr>
-          <w:rFonts w:ascii="Arial" w:cs="Arial" w:hAnsi="Arial" w:eastAsia="Arial"/>
-          <w:sz w:val="24"/>
-          <w:szCs w:val="24"/>
-          <w:u w:val="single"/>
-        </w:rPr>
-      </w:pPr>
-    </w:p>
-    <w:p>
-      <w:pPr>
-        <w:pStyle w:val="Body"/>
-        <w:jc w:val="left"/>
-        <w:rPr>
-          <w:rFonts w:ascii="Arial" w:cs="Arial" w:hAnsi="Arial" w:eastAsia="Arial"/>
-        </w:rPr>
-      </w:pPr>
-      <w:r>
-        <w:rPr>
-          <w:rFonts w:ascii="Arial" w:hAnsi="Arial"/>
-          <w:rtl w:val="0"/>
-          <w:lang w:val="en-US"/>
-        </w:rPr>
-        <w:t xml:space="preserve">I am seeking a role, within Philadelphia </w:t>
-      </w:r>
-      <w:r>
-        <w:rPr>
-          <w:rFonts w:ascii="Arial" w:hAnsi="Arial"/>
-          <w:rtl w:val="0"/>
-          <w:lang w:val="en-US"/>
-        </w:rPr>
-        <w:t xml:space="preserve">or fully remote, </w:t>
-      </w:r>
-      <w:r>
-        <w:rPr>
-          <w:rFonts w:ascii="Arial" w:hAnsi="Arial"/>
-          <w:rtl w:val="0"/>
-          <w:lang w:val="en-US"/>
-        </w:rPr>
-        <w:t>at a company with a positive and fun culture that allows me to continuously learn.</w:t>
       </w:r>
     </w:p>
     <w:p>
@@ -315,8 +270,6 @@
         <w:jc w:val="left"/>
         <w:rPr>
           <w:rFonts w:ascii="Arial" w:cs="Arial" w:hAnsi="Arial" w:eastAsia="Arial"/>
-          <w:sz w:val="24"/>
-          <w:szCs w:val="24"/>
         </w:rPr>
       </w:pPr>
     </w:p>
@@ -478,10 +431,134 @@
           <w:rtl w:val="0"/>
           <w:lang w:val="en-US"/>
         </w:rPr>
+        <w:t>SigFig</w:t>
+        <w:tab/>
+        <w:tab/>
+        <w:tab/>
+        <w:tab/>
+        <w:tab/>
+        <w:tab/>
+      </w:r>
+      <w:r>
+        <w:rPr>
+          <w:rFonts w:ascii="Arial" w:cs="Arial" w:hAnsi="Arial" w:eastAsia="Arial"/>
+          <w:sz w:val="24"/>
+          <w:szCs w:val="24"/>
+        </w:rPr>
+        <w:tab/>
+      </w:r>
+      <w:r>
+        <w:rPr>
+          <w:rFonts w:ascii="Arial" w:hAnsi="Arial"/>
+          <w:sz w:val="24"/>
+          <w:szCs w:val="24"/>
+          <w:rtl w:val="0"/>
+          <w:lang w:val="en-US"/>
+        </w:rPr>
+        <w:t>Remote (</w:t>
+      </w:r>
+      <w:r>
+        <w:rPr>
+          <w:rFonts w:ascii="Arial" w:hAnsi="Arial"/>
+          <w:sz w:val="24"/>
+          <w:szCs w:val="24"/>
+          <w:rtl w:val="0"/>
+          <w:lang w:val="en-US"/>
+        </w:rPr>
+        <w:t>Philadelphia, PA</w:t>
+      </w:r>
+      <w:r>
+        <w:rPr>
+          <w:rFonts w:ascii="Arial" w:hAnsi="Arial"/>
+          <w:sz w:val="24"/>
+          <w:szCs w:val="24"/>
+          <w:rtl w:val="0"/>
+          <w:lang w:val="en-US"/>
+        </w:rPr>
+        <w:t>)</w:t>
+      </w:r>
+    </w:p>
+    <w:p>
+      <w:pPr>
+        <w:pStyle w:val="Body"/>
+        <w:jc w:val="left"/>
+        <w:rPr>
+          <w:rFonts w:ascii="Arial" w:cs="Arial" w:hAnsi="Arial" w:eastAsia="Arial"/>
+          <w:sz w:val="24"/>
+          <w:szCs w:val="24"/>
+        </w:rPr>
+      </w:pPr>
+      <w:r>
+        <w:rPr>
+          <w:rFonts w:ascii="Arial" w:hAnsi="Arial"/>
+          <w:sz w:val="24"/>
+          <w:szCs w:val="24"/>
+          <w:rtl w:val="0"/>
+          <w:lang w:val="en-US"/>
+        </w:rPr>
+        <w:t>Site Operations Engineer</w:t>
+        <w:tab/>
+      </w:r>
+      <w:r>
+        <w:rPr>
+          <w:rFonts w:ascii="Arial" w:cs="Arial" w:hAnsi="Arial" w:eastAsia="Arial"/>
+          <w:sz w:val="24"/>
+          <w:szCs w:val="24"/>
+        </w:rPr>
+        <w:tab/>
+        <w:tab/>
+        <w:tab/>
+      </w:r>
+      <w:r>
+        <w:rPr>
+          <w:rFonts w:ascii="Arial" w:hAnsi="Arial"/>
+          <w:sz w:val="24"/>
+          <w:szCs w:val="24"/>
+          <w:rtl w:val="0"/>
+          <w:lang w:val="en-US"/>
+        </w:rPr>
+        <w:t>March 2022 - Present</w:t>
+      </w:r>
+    </w:p>
+    <w:p>
+      <w:pPr>
+        <w:pStyle w:val="Body"/>
+        <w:jc w:val="left"/>
+        <w:rPr>
+          <w:rFonts w:ascii="Arial" w:cs="Arial" w:hAnsi="Arial" w:eastAsia="Arial"/>
+        </w:rPr>
+      </w:pPr>
+    </w:p>
+    <w:p>
+      <w:pPr>
+        <w:pStyle w:val="Body"/>
+        <w:jc w:val="left"/>
+        <w:rPr>
+          <w:rFonts w:ascii="Arial" w:cs="Arial" w:hAnsi="Arial" w:eastAsia="Arial"/>
+          <w:sz w:val="24"/>
+          <w:szCs w:val="24"/>
+        </w:rPr>
+      </w:pPr>
+      <w:r>
+        <w:rPr>
+          <w:rFonts w:ascii="Arial" w:hAnsi="Arial"/>
+          <w:sz w:val="24"/>
+          <w:szCs w:val="24"/>
+          <w:rtl w:val="0"/>
+          <w:lang w:val="en-US"/>
+        </w:rPr>
         <w:t>Comcast Corporation</w:t>
         <w:tab/>
         <w:tab/>
         <w:tab/>
+      </w:r>
+      <w:r>
+        <w:rPr>
+          <w:rFonts w:ascii="Arial" w:cs="Arial" w:hAnsi="Arial" w:eastAsia="Arial"/>
+          <w:sz w:val="24"/>
+          <w:szCs w:val="24"/>
+          <w:rtl w:val="0"/>
+        </w:rPr>
         <w:tab/>
         <w:t>Philadelphia, PA</w:t>
       </w:r>
@@ -534,46 +611,7 @@
           <w:rtl w:val="0"/>
           <w:lang w:val="en-US"/>
         </w:rPr>
-        <w:t>March</w:t>
-      </w:r>
-      <w:r>
-        <w:rPr>
-          <w:rFonts w:ascii="Arial" w:hAnsi="Arial"/>
-          <w:sz w:val="24"/>
-          <w:szCs w:val="24"/>
-          <w:rtl w:val="0"/>
-        </w:rPr>
-        <w:t xml:space="preserve"> </w:t>
-      </w:r>
-      <w:r>
-        <w:rPr>
-          <w:rFonts w:ascii="Arial" w:hAnsi="Arial"/>
-          <w:sz w:val="24"/>
-          <w:szCs w:val="24"/>
-          <w:rtl w:val="0"/>
-          <w:lang w:val="en-US"/>
-        </w:rPr>
-        <w:t>2020</w:t>
-      </w:r>
-      <w:r>
-        <w:rPr>
-          <w:rFonts w:ascii="Arial" w:hAnsi="Arial"/>
-          <w:sz w:val="24"/>
-          <w:szCs w:val="24"/>
-          <w:rtl w:val="0"/>
-          <w:lang w:val="ru-RU"/>
-        </w:rPr>
-        <w:t xml:space="preserve"> - </w:t>
-      </w:r>
-      <w:r>
-        <w:rPr>
-          <w:rFonts w:ascii="Arial" w:hAnsi="Arial"/>
-          <w:sz w:val="24"/>
-          <w:szCs w:val="24"/>
-          <w:rtl w:val="0"/>
-          <w:lang w:val="en-US"/>
-        </w:rPr>
-        <w:t>Present</w:t>
+        <w:t>March 2020 - February 2022</w:t>
       </w:r>
     </w:p>
     <w:p>
@@ -604,8 +642,131 @@
           <w:rtl w:val="0"/>
           <w:lang w:val="en-US"/>
         </w:rPr>
-        <w:t>Operations team member within the Next Generation Access Network (NGAN) department triaging incidents surrounding the national virtual cable modem termination system (vCMTS)</w:t>
-      </w:r>
+        <w:t>Member of the Next Generation Access Network (NGAN) department working on virtual cable modem termination systems (vCMTS)</w:t>
+      </w:r>
+    </w:p>
+    <w:p>
+      <w:pPr>
+        <w:pStyle w:val="Body"/>
+        <w:jc w:val="left"/>
+        <w:rPr>
+          <w:rFonts w:ascii="Arial" w:cs="Arial" w:hAnsi="Arial" w:eastAsia="Arial"/>
+        </w:rPr>
+      </w:pPr>
+    </w:p>
+    <w:p>
+      <w:pPr>
+        <w:pStyle w:val="Body"/>
+        <w:jc w:val="left"/>
+        <w:rPr>
+          <w:rFonts w:ascii="Arial" w:cs="Arial" w:hAnsi="Arial" w:eastAsia="Arial"/>
+          <w:sz w:val="24"/>
+          <w:szCs w:val="24"/>
+        </w:rPr>
+      </w:pPr>
+      <w:r>
+        <w:rPr>
+          <w:rFonts w:ascii="Arial" w:hAnsi="Arial"/>
+          <w:sz w:val="24"/>
+          <w:szCs w:val="24"/>
+          <w:rtl w:val="0"/>
+          <w:lang w:val="en-US"/>
+        </w:rPr>
+        <w:t>Thomas Jefferson University Hospital (IS&amp;T)</w:t>
+      </w:r>
+      <w:r>
+        <w:rPr>
+          <w:rFonts w:ascii="Arial" w:cs="Arial" w:hAnsi="Arial" w:eastAsia="Arial"/>
+          <w:sz w:val="24"/>
+          <w:szCs w:val="24"/>
+          <w:rtl w:val="0"/>
+        </w:rPr>
+        <w:tab/>
+        <w:t>Philadelphia, PA</w:t>
+      </w:r>
+    </w:p>
+    <w:p>
+      <w:pPr>
+        <w:pStyle w:val="Body"/>
+        <w:jc w:val="left"/>
+        <w:rPr>
+          <w:rFonts w:ascii="Arial" w:cs="Arial" w:hAnsi="Arial" w:eastAsia="Arial"/>
+          <w:sz w:val="24"/>
+          <w:szCs w:val="24"/>
+        </w:rPr>
+      </w:pPr>
+      <w:r>
+        <w:rPr>
+          <w:rFonts w:ascii="Arial" w:hAnsi="Arial"/>
+          <w:sz w:val="24"/>
+          <w:szCs w:val="24"/>
+          <w:rtl w:val="0"/>
+          <w:lang w:val="fr-FR"/>
+        </w:rPr>
+        <w:t xml:space="preserve">Linux </w:t>
+      </w:r>
+      <w:r>
+        <w:rPr>
+          <w:rFonts w:ascii="Arial" w:hAnsi="Arial"/>
+          <w:sz w:val="24"/>
+          <w:szCs w:val="24"/>
+          <w:rtl w:val="0"/>
+          <w:lang w:val="en-US"/>
+        </w:rPr>
+        <w:t>Systems Administrator</w:t>
+      </w:r>
+      <w:r>
+        <w:rPr>
+          <w:rFonts w:ascii="Arial" w:cs="Arial" w:hAnsi="Arial" w:eastAsia="Arial"/>
+          <w:sz w:val="24"/>
+          <w:szCs w:val="24"/>
+          <w:rtl w:val="0"/>
+          <w:lang w:val="it-IT"/>
+        </w:rPr>
+        <w:tab/>
+        <w:tab/>
+        <w:tab/>
+        <w:t>April 201</w:t>
+      </w:r>
+      <w:r>
+        <w:rPr>
+          <w:rFonts w:ascii="Arial" w:hAnsi="Arial"/>
+          <w:sz w:val="24"/>
+          <w:szCs w:val="24"/>
+          <w:rtl w:val="0"/>
+          <w:lang w:val="en-US"/>
+        </w:rPr>
+        <w:t>8</w:t>
+      </w:r>
+      <w:r>
+        <w:rPr>
+          <w:rFonts w:ascii="Arial" w:hAnsi="Arial"/>
+          <w:sz w:val="24"/>
+          <w:szCs w:val="24"/>
+          <w:rtl w:val="0"/>
+          <w:lang w:val="ru-RU"/>
+        </w:rPr>
+        <w:t xml:space="preserve"> - </w:t>
+      </w:r>
+      <w:r>
+        <w:rPr>
+          <w:rFonts w:ascii="Arial" w:hAnsi="Arial"/>
+          <w:sz w:val="24"/>
+          <w:szCs w:val="24"/>
+          <w:rtl w:val="0"/>
+          <w:lang w:val="en-US"/>
+        </w:rPr>
+        <w:t>February 2020</w:t>
+      </w:r>
+    </w:p>
+    <w:p>
+      <w:pPr>
+        <w:pStyle w:val="Body"/>
+        <w:jc w:val="left"/>
+        <w:rPr>
+          <w:rFonts w:ascii="Arial" w:cs="Arial" w:hAnsi="Arial" w:eastAsia="Arial"/>
+        </w:rPr>
+      </w:pPr>
     </w:p>
     <w:p>
       <w:pPr>
@@ -626,7 +787,7 @@
           <w:rtl w:val="0"/>
           <w:lang w:val="en-US"/>
         </w:rPr>
-        <w:t>Primarily responsible for quickly determining the cause of any service disruption/interruption for both residential and business customers across the nationwide Comcast footprint of rapidly-deployed vCMTS installations</w:t>
+        <w:t>Assisted a small team in maintaining the configuration, reliability, and security of approximately 500 very unique Linux servers which hosted research, medical, pharmaceutical and academic data for the hospital and university</w:t>
       </w:r>
     </w:p>
     <w:p>
@@ -648,7 +809,29 @@
           <w:rtl w:val="0"/>
           <w:lang w:val="en-US"/>
         </w:rPr>
-        <w:t>Worked with and deployed Hewlett-Packard (HP), Opengear, Cisco, Arista, Juniper, and Harmonic software as well video and network hardware, while regularly maintaining vendor relationships</w:t>
+        <w:t>Managed VMware data stores, volumes, and virtual machines on network storage regularly</w:t>
+      </w:r>
+    </w:p>
+    <w:p>
+      <w:pPr>
+        <w:pStyle w:val="Body"/>
+        <w:numPr>
+          <w:ilvl w:val="0"/>
+          <w:numId w:val="2"/>
+        </w:numPr>
+        <w:jc w:val="left"/>
+        <w:rPr>
+          <w:rFonts w:ascii="Arial" w:hAnsi="Arial"/>
+          <w:lang w:val="en-US"/>
+        </w:rPr>
+      </w:pPr>
+      <w:r>
+        <w:rPr>
+          <w:rFonts w:ascii="Arial" w:hAnsi="Arial"/>
+          <w:rtl w:val="0"/>
+          <w:lang w:val="en-US"/>
+        </w:rPr>
+        <w:t>Deployed SolarWinds monitoring agents throughout the infrastructure, primarily on Red Hat Enterprise Linux versions 6 and 7</w:t>
       </w:r>
     </w:p>
     <w:p>
@@ -663,7 +846,6 @@
           <w:bCs w:val="0"/>
           <w:i w:val="0"/>
           <w:iCs w:val="0"/>
-          <w:u w:val="single"/>
         </w:rPr>
         <w:br w:type="page"/>
       </w:r>
@@ -686,15 +868,10 @@
           <w:rtl w:val="0"/>
           <w:lang w:val="en-US"/>
         </w:rPr>
-        <w:t>Thomas Jefferson University Hospital (IS&amp;T)</w:t>
-      </w:r>
-      <w:r>
-        <w:rPr>
-          <w:rFonts w:ascii="Arial" w:cs="Arial" w:hAnsi="Arial" w:eastAsia="Arial"/>
-          <w:sz w:val="24"/>
-          <w:szCs w:val="24"/>
-          <w:rtl w:val="0"/>
-        </w:rPr>
+        <w:t>Comcast Corporation</w:t>
+        <w:tab/>
+        <w:tab/>
+        <w:tab/>
         <w:tab/>
         <w:t>Philadelphia, PA</w:t>
       </w:r>
@@ -715,62 +892,15 @@
           <w:sz w:val="24"/>
           <w:szCs w:val="24"/>
           <w:rtl w:val="0"/>
-          <w:lang w:val="fr-FR"/>
-        </w:rPr>
-        <w:t xml:space="preserve">Linux </w:t>
-      </w:r>
-      <w:r>
-        <w:rPr>
-          <w:rFonts w:ascii="Arial" w:hAnsi="Arial"/>
-          <w:sz w:val="24"/>
-          <w:szCs w:val="24"/>
-          <w:rtl w:val="0"/>
-          <w:lang w:val="en-US"/>
-        </w:rPr>
-        <w:t>Systems Administrator</w:t>
-      </w:r>
-      <w:r>
-        <w:rPr>
-          <w:rFonts w:ascii="Arial" w:cs="Arial" w:hAnsi="Arial" w:eastAsia="Arial"/>
-          <w:sz w:val="24"/>
-          <w:szCs w:val="24"/>
-          <w:rtl w:val="0"/>
-          <w:lang w:val="it-IT"/>
-        </w:rPr>
-        <w:tab/>
-        <w:tab/>
-        <w:tab/>
-        <w:t>April 201</w:t>
-      </w:r>
-      <w:r>
-        <w:rPr>
-          <w:rFonts w:ascii="Arial" w:hAnsi="Arial"/>
-          <w:sz w:val="24"/>
-          <w:szCs w:val="24"/>
-          <w:rtl w:val="0"/>
-          <w:lang w:val="en-US"/>
-        </w:rPr>
-        <w:t>8</w:t>
-      </w:r>
-      <w:r>
-        <w:rPr>
-          <w:rFonts w:ascii="Arial" w:hAnsi="Arial"/>
-          <w:sz w:val="24"/>
-          <w:szCs w:val="24"/>
-          <w:rtl w:val="0"/>
-          <w:lang w:val="ru-RU"/>
-        </w:rPr>
-        <w:t xml:space="preserve"> - </w:t>
-      </w:r>
-      <w:r>
-        <w:rPr>
-          <w:rFonts w:ascii="Arial" w:hAnsi="Arial"/>
-          <w:sz w:val="24"/>
-          <w:szCs w:val="24"/>
-          <w:rtl w:val="0"/>
-          <w:lang w:val="en-US"/>
-        </w:rPr>
-        <w:t>February 2020</w:t>
+          <w:lang w:val="nl-NL"/>
+        </w:rPr>
+        <w:t>Linux Engineer</w:t>
+        <w:tab/>
+        <w:tab/>
+        <w:tab/>
+        <w:tab/>
+        <w:tab/>
+        <w:t>April 2016 - November 2017</w:t>
       </w:r>
     </w:p>
     <w:p>
@@ -801,7 +931,7 @@
           <w:rtl w:val="0"/>
           <w:lang w:val="en-US"/>
         </w:rPr>
-        <w:t>Assisted a small team in maintaining the configuration, reliability, and security of approximately 500 very unique Linux servers which hosted research, medical, pharmaceutical and academic data for the hospital and university</w:t>
+        <w:t>Performed configuration management by writing Ansible roles and playbooks that I ran on nearly 1,000 CentOS servers which hosted one of the top five largest Splunk installations in the world</w:t>
       </w:r>
     </w:p>
     <w:p>
@@ -823,7 +953,7 @@
           <w:rtl w:val="0"/>
           <w:lang w:val="en-US"/>
         </w:rPr>
-        <w:t>Managed VMware data stores, volumes, and virtual machines on network storage regularly</w:t>
+        <w:t>Modified sysctl network and disk I/O settings to utilize servers more efficiently</w:t>
       </w:r>
     </w:p>
     <w:p>
@@ -845,79 +975,24 @@
           <w:rtl w:val="0"/>
           <w:lang w:val="en-US"/>
         </w:rPr>
-        <w:t>Deployed SolarWinds monitoring agents throughout the infrastructure, primarily on Red Hat Enterprise Linux versions 6 and 7</w:t>
-      </w:r>
-    </w:p>
-    <w:p>
-      <w:pPr>
-        <w:pStyle w:val="Body"/>
-        <w:jc w:val="left"/>
-        <w:rPr>
-          <w:rFonts w:ascii="Arial" w:cs="Arial" w:hAnsi="Arial" w:eastAsia="Arial"/>
-        </w:rPr>
-      </w:pPr>
-    </w:p>
-    <w:p>
-      <w:pPr>
-        <w:pStyle w:val="Body"/>
-        <w:jc w:val="left"/>
-        <w:rPr>
-          <w:rFonts w:ascii="Arial" w:cs="Arial" w:hAnsi="Arial" w:eastAsia="Arial"/>
-          <w:sz w:val="24"/>
-          <w:szCs w:val="24"/>
-        </w:rPr>
-      </w:pPr>
-      <w:r>
-        <w:rPr>
-          <w:rFonts w:ascii="Arial" w:hAnsi="Arial"/>
-          <w:sz w:val="24"/>
-          <w:szCs w:val="24"/>
-          <w:rtl w:val="0"/>
-          <w:lang w:val="en-US"/>
-        </w:rPr>
-        <w:t>Comcast Corporation</w:t>
-        <w:tab/>
-        <w:tab/>
-        <w:tab/>
-        <w:tab/>
-        <w:t>Philadelphia, PA</w:t>
-      </w:r>
-    </w:p>
-    <w:p>
-      <w:pPr>
-        <w:pStyle w:val="Body"/>
-        <w:jc w:val="left"/>
-        <w:rPr>
-          <w:rFonts w:ascii="Arial" w:cs="Arial" w:hAnsi="Arial" w:eastAsia="Arial"/>
-          <w:sz w:val="24"/>
-          <w:szCs w:val="24"/>
-        </w:rPr>
-      </w:pPr>
-      <w:r>
-        <w:rPr>
-          <w:rFonts w:ascii="Arial" w:hAnsi="Arial"/>
-          <w:sz w:val="24"/>
-          <w:szCs w:val="24"/>
-          <w:rtl w:val="0"/>
-          <w:lang w:val="nl-NL"/>
-        </w:rPr>
-        <w:t>Linux Engineer</w:t>
-        <w:tab/>
-        <w:tab/>
-        <w:tab/>
-        <w:tab/>
-        <w:tab/>
-        <w:t>April 2016 - November 2017</w:t>
-      </w:r>
-    </w:p>
-    <w:p>
-      <w:pPr>
-        <w:pStyle w:val="Body"/>
-        <w:jc w:val="left"/>
-        <w:rPr>
-          <w:rFonts w:ascii="Arial" w:cs="Arial" w:hAnsi="Arial" w:eastAsia="Arial"/>
-        </w:rPr>
-      </w:pPr>
+        <w:t xml:space="preserve">Set up a Zabbix cluster which monitored over 800 physical </w:t>
+      </w:r>
+      <w:r>
+        <w:rPr>
+          <w:rFonts w:ascii="Arial" w:hAnsi="Arial"/>
+          <w:rtl w:val="0"/>
+          <w:lang w:val="en-US"/>
+        </w:rPr>
+        <w:t xml:space="preserve">Hewlett-Packard (HP) </w:t>
+      </w:r>
+      <w:r>
+        <w:rPr>
+          <w:rFonts w:ascii="Arial" w:hAnsi="Arial"/>
+          <w:rtl w:val="0"/>
+          <w:lang w:val="en-US"/>
+        </w:rPr>
+        <w:t>hosts and was used to automatically detect hard disk drive failures before they caused any service interruption</w:t>
+      </w:r>
     </w:p>
     <w:p>
       <w:pPr>
@@ -938,7 +1013,7 @@
           <w:rtl w:val="0"/>
           <w:lang w:val="en-US"/>
         </w:rPr>
-        <w:t>Performed configuration management by writing Ansible roles and playbooks that I ran on nearly 1,000 CentOS servers which hosted one of the top five largest Splunk installations in the world</w:t>
+        <w:t>Created a variety of complex Apache configurations to fit within internal network security guidelines, including implementation of client-certificate authentication as well as reverse proxies</w:t>
       </w:r>
     </w:p>
     <w:p>
@@ -960,7 +1035,7 @@
           <w:rtl w:val="0"/>
           <w:lang w:val="en-US"/>
         </w:rPr>
-        <w:t>Modified sysctl network and disk I/O settings to utilize servers more efficiently</w:t>
+        <w:t>Regularly tested TCP/IP connectivity between different VLANs, networks, and data centers throughout the country which required opening JIRA tickets to request firewall changes that I would then validate were completed successfully</w:t>
       </w:r>
     </w:p>
     <w:p>
@@ -982,24 +1057,77 @@
           <w:rtl w:val="0"/>
           <w:lang w:val="en-US"/>
         </w:rPr>
-        <w:t xml:space="preserve">Set up a Zabbix cluster which monitored over 800 physical </w:t>
-      </w:r>
-      <w:r>
-        <w:rPr>
-          <w:rFonts w:ascii="Arial" w:hAnsi="Arial"/>
-          <w:rtl w:val="0"/>
-          <w:lang w:val="en-US"/>
-        </w:rPr>
-        <w:t xml:space="preserve">Hewlett-Packard (HP) </w:t>
-      </w:r>
-      <w:r>
-        <w:rPr>
-          <w:rFonts w:ascii="Arial" w:hAnsi="Arial"/>
-          <w:rtl w:val="0"/>
-          <w:lang w:val="en-US"/>
-        </w:rPr>
-        <w:t>hosts and was used to automatically detect hard disk drive failures before they caused any service interruption</w:t>
-      </w:r>
+        <w:t>Ensured consistency of firewall rules as well as server and network settings across hosts in thirty different data centers</w:t>
+      </w:r>
+    </w:p>
+    <w:p>
+      <w:pPr>
+        <w:pStyle w:val="Body"/>
+        <w:jc w:val="left"/>
+        <w:rPr>
+          <w:rFonts w:ascii="Arial" w:cs="Arial" w:hAnsi="Arial" w:eastAsia="Arial"/>
+        </w:rPr>
+      </w:pPr>
+    </w:p>
+    <w:p>
+      <w:pPr>
+        <w:pStyle w:val="Body"/>
+        <w:jc w:val="left"/>
+        <w:rPr>
+          <w:rFonts w:ascii="Arial" w:cs="Arial" w:hAnsi="Arial" w:eastAsia="Arial"/>
+          <w:sz w:val="24"/>
+          <w:szCs w:val="24"/>
+        </w:rPr>
+      </w:pPr>
+      <w:r>
+        <w:rPr>
+          <w:rFonts w:ascii="Arial" w:hAnsi="Arial"/>
+          <w:sz w:val="24"/>
+          <w:szCs w:val="24"/>
+          <w:rtl w:val="0"/>
+        </w:rPr>
+        <w:t>Sidecar Interactive</w:t>
+        <w:tab/>
+        <w:tab/>
+        <w:tab/>
+        <w:tab/>
+        <w:tab/>
+        <w:t>Philadelphia, PA</w:t>
+      </w:r>
+    </w:p>
+    <w:p>
+      <w:pPr>
+        <w:pStyle w:val="Body"/>
+        <w:jc w:val="left"/>
+        <w:rPr>
+          <w:rFonts w:ascii="Arial" w:cs="Arial" w:hAnsi="Arial" w:eastAsia="Arial"/>
+          <w:sz w:val="24"/>
+          <w:szCs w:val="24"/>
+        </w:rPr>
+      </w:pPr>
+      <w:r>
+        <w:rPr>
+          <w:rFonts w:ascii="Arial" w:hAnsi="Arial"/>
+          <w:sz w:val="24"/>
+          <w:szCs w:val="24"/>
+          <w:rtl w:val="0"/>
+          <w:lang w:val="en-US"/>
+        </w:rPr>
+        <w:t>Linux Systems Administrator</w:t>
+        <w:tab/>
+        <w:tab/>
+        <w:tab/>
+        <w:t>November 2013 - April 2016</w:t>
+      </w:r>
+    </w:p>
+    <w:p>
+      <w:pPr>
+        <w:pStyle w:val="Body"/>
+        <w:jc w:val="left"/>
+        <w:rPr>
+          <w:rFonts w:ascii="Arial" w:cs="Arial" w:hAnsi="Arial" w:eastAsia="Arial"/>
+        </w:rPr>
+      </w:pPr>
     </w:p>
     <w:p>
       <w:pPr>
@@ -1020,7 +1148,7 @@
           <w:rtl w:val="0"/>
           <w:lang w:val="en-US"/>
         </w:rPr>
-        <w:t>Created a variety of complex Apache configurations to fit within internal network security guidelines, including implementation of client-certificate authentication as well as reverse proxies</w:t>
+        <w:t>Being the sole systems administrator for the company, my primary duties included response to any infrastructure issues as well as responsibility for all server modifications and yum/apt updates</w:t>
       </w:r>
     </w:p>
     <w:p>
@@ -1042,7 +1170,7 @@
           <w:rtl w:val="0"/>
           <w:lang w:val="en-US"/>
         </w:rPr>
-        <w:t>Regularly tested TCP/IP connectivity between different VLANs, networks, and data centers throughout the country which required opening JIRA tickets to request firewall changes that I would then validate were completed successfully</w:t>
+        <w:t>Maintained multiple database environments that included MySQL replication between co-located Dell and HP hardware, running Ubuntu, and Amazon Web Services (AWS)</w:t>
       </w:r>
     </w:p>
     <w:p>
@@ -1064,77 +1192,8 @@
           <w:rtl w:val="0"/>
           <w:lang w:val="en-US"/>
         </w:rPr>
-        <w:t>Ensured consistency of firewall rules as well as server and network settings across hosts in thirty different data centers</w:t>
-      </w:r>
-    </w:p>
-    <w:p>
-      <w:pPr>
-        <w:pStyle w:val="Body"/>
-        <w:jc w:val="left"/>
-        <w:rPr>
-          <w:rFonts w:ascii="Arial" w:cs="Arial" w:hAnsi="Arial" w:eastAsia="Arial"/>
-        </w:rPr>
-      </w:pPr>
-    </w:p>
-    <w:p>
-      <w:pPr>
-        <w:pStyle w:val="Body"/>
-        <w:jc w:val="left"/>
-        <w:rPr>
-          <w:rFonts w:ascii="Arial" w:cs="Arial" w:hAnsi="Arial" w:eastAsia="Arial"/>
-          <w:sz w:val="24"/>
-          <w:szCs w:val="24"/>
-        </w:rPr>
-      </w:pPr>
-      <w:r>
-        <w:rPr>
-          <w:rFonts w:ascii="Arial" w:hAnsi="Arial"/>
-          <w:sz w:val="24"/>
-          <w:szCs w:val="24"/>
-          <w:rtl w:val="0"/>
-        </w:rPr>
-        <w:t>Sidecar Interactive</w:t>
-        <w:tab/>
-        <w:tab/>
-        <w:tab/>
-        <w:tab/>
-        <w:tab/>
-        <w:t>Philadelphia, PA</w:t>
-      </w:r>
-    </w:p>
-    <w:p>
-      <w:pPr>
-        <w:pStyle w:val="Body"/>
-        <w:jc w:val="left"/>
-        <w:rPr>
-          <w:rFonts w:ascii="Arial" w:cs="Arial" w:hAnsi="Arial" w:eastAsia="Arial"/>
-          <w:sz w:val="24"/>
-          <w:szCs w:val="24"/>
-        </w:rPr>
-      </w:pPr>
-      <w:r>
-        <w:rPr>
-          <w:rFonts w:ascii="Arial" w:hAnsi="Arial"/>
-          <w:sz w:val="24"/>
-          <w:szCs w:val="24"/>
-          <w:rtl w:val="0"/>
-          <w:lang w:val="en-US"/>
-        </w:rPr>
-        <w:t>Linux Systems Administrator</w:t>
-        <w:tab/>
-        <w:tab/>
-        <w:tab/>
-        <w:t>November 2013 - April 2016</w:t>
-      </w:r>
-    </w:p>
-    <w:p>
-      <w:pPr>
-        <w:pStyle w:val="Body"/>
-        <w:jc w:val="left"/>
-        <w:rPr>
-          <w:rFonts w:ascii="Arial" w:cs="Arial" w:hAnsi="Arial" w:eastAsia="Arial"/>
-        </w:rPr>
-      </w:pPr>
+        <w:t>Wrote and tested documentation on the processes necessary to restore internal Percona XtraDB database backups</w:t>
+      </w:r>
     </w:p>
     <w:p>
       <w:pPr>
@@ -1155,7 +1214,7 @@
           <w:rtl w:val="0"/>
           <w:lang w:val="en-US"/>
         </w:rPr>
-        <w:t>Being the sole systems administrator for the company, my primary duties included response to any infrastructure issues as well as responsibility for all server modifications and yum/apt updates</w:t>
+        <w:t>Created and open-sourced a Bash shell script that instantly forwards Zabbix alerts to Slack, which I am proud to say is now used by many members of the Zabbix and Slack online communities</w:t>
       </w:r>
     </w:p>
     <w:p>
@@ -1177,72 +1236,6 @@
           <w:rtl w:val="0"/>
           <w:lang w:val="en-US"/>
         </w:rPr>
-        <w:t>Maintained multiple database environments that included MySQL replication between co-located Dell and HP hardware, running Ubuntu, and Amazon Web Services (AWS)</w:t>
-      </w:r>
-    </w:p>
-    <w:p>
-      <w:pPr>
-        <w:pStyle w:val="Body"/>
-        <w:numPr>
-          <w:ilvl w:val="0"/>
-          <w:numId w:val="2"/>
-        </w:numPr>
-        <w:jc w:val="left"/>
-        <w:rPr>
-          <w:rFonts w:ascii="Arial" w:hAnsi="Arial"/>
-          <w:lang w:val="en-US"/>
-        </w:rPr>
-      </w:pPr>
-      <w:r>
-        <w:rPr>
-          <w:rFonts w:ascii="Arial" w:hAnsi="Arial"/>
-          <w:rtl w:val="0"/>
-          <w:lang w:val="en-US"/>
-        </w:rPr>
-        <w:t>Wrote and tested documentation on the processes necessary to restore internal Percona XtraDB database backups</w:t>
-      </w:r>
-    </w:p>
-    <w:p>
-      <w:pPr>
-        <w:pStyle w:val="Body"/>
-        <w:numPr>
-          <w:ilvl w:val="0"/>
-          <w:numId w:val="2"/>
-        </w:numPr>
-        <w:jc w:val="left"/>
-        <w:rPr>
-          <w:rFonts w:ascii="Arial" w:hAnsi="Arial"/>
-          <w:lang w:val="en-US"/>
-        </w:rPr>
-      </w:pPr>
-      <w:r>
-        <w:rPr>
-          <w:rFonts w:ascii="Arial" w:hAnsi="Arial"/>
-          <w:rtl w:val="0"/>
-          <w:lang w:val="en-US"/>
-        </w:rPr>
-        <w:t>Created and open-sourced a Bash shell script that instantly forwards Zabbix alerts to Slack, which I am proud to say is now used by many members of the Zabbix and Slack online communities</w:t>
-      </w:r>
-    </w:p>
-    <w:p>
-      <w:pPr>
-        <w:pStyle w:val="Body"/>
-        <w:numPr>
-          <w:ilvl w:val="0"/>
-          <w:numId w:val="2"/>
-        </w:numPr>
-        <w:jc w:val="left"/>
-        <w:rPr>
-          <w:rFonts w:ascii="Arial" w:hAnsi="Arial"/>
-          <w:lang w:val="en-US"/>
-        </w:rPr>
-      </w:pPr>
-      <w:r>
-        <w:rPr>
-          <w:rFonts w:ascii="Arial" w:hAnsi="Arial"/>
-          <w:rtl w:val="0"/>
-          <w:lang w:val="en-US"/>
-        </w:rPr>
         <w:t xml:space="preserve">Automated deployment of in-house PHP application via </w:t>
       </w:r>
       <w:r>
@@ -1281,340 +1274,10 @@
       <w:pPr>
         <w:pStyle w:val="Body"/>
         <w:jc w:val="left"/>
-      </w:pPr>
-      <w:r>
-        <w:rPr>
-          <w:rFonts w:ascii="Arial Unicode MS" w:cs="Arial Unicode MS" w:hAnsi="Arial Unicode MS" w:eastAsia="Arial Unicode MS"/>
-          <w:b w:val="0"/>
-          <w:bCs w:val="0"/>
-          <w:i w:val="0"/>
-          <w:iCs w:val="0"/>
-        </w:rPr>
-        <w:br w:type="page"/>
-      </w:r>
-    </w:p>
-    <w:p>
-      <w:pPr>
-        <w:pStyle w:val="Body"/>
-        <w:jc w:val="left"/>
-        <w:rPr>
-          <w:rFonts w:ascii="Arial" w:cs="Arial" w:hAnsi="Arial" w:eastAsia="Arial"/>
-          <w:sz w:val="24"/>
-          <w:szCs w:val="24"/>
-        </w:rPr>
-      </w:pPr>
-      <w:r>
-        <w:rPr>
-          <w:rFonts w:ascii="Arial" w:hAnsi="Arial"/>
-          <w:sz w:val="24"/>
-          <w:szCs w:val="24"/>
-          <w:rtl w:val="0"/>
-          <w:lang w:val="en-US"/>
-        </w:rPr>
-        <w:t>Urban Outfitters (</w:t>
-      </w:r>
-      <w:r>
-        <w:rPr>
-          <w:rFonts w:ascii="Arial" w:hAnsi="Arial"/>
-          <w:sz w:val="24"/>
-          <w:szCs w:val="24"/>
-          <w:rtl w:val="0"/>
-          <w:lang w:val="en-US"/>
-        </w:rPr>
-        <w:t>URBN, Inc</w:t>
-      </w:r>
-      <w:r>
-        <w:rPr>
-          <w:rFonts w:ascii="Arial" w:hAnsi="Arial"/>
-          <w:sz w:val="24"/>
-          <w:szCs w:val="24"/>
-          <w:rtl w:val="0"/>
-          <w:lang w:val="en-US"/>
-        </w:rPr>
-        <w:t>)</w:t>
-      </w:r>
-      <w:r>
-        <w:rPr>
-          <w:rFonts w:ascii="Arial" w:cs="Arial" w:hAnsi="Arial" w:eastAsia="Arial"/>
-          <w:sz w:val="24"/>
-          <w:szCs w:val="24"/>
-          <w:rtl w:val="0"/>
-        </w:rPr>
-        <w:tab/>
-        <w:tab/>
-        <w:tab/>
-        <w:t>Philadelphia, PA</w:t>
-      </w:r>
-    </w:p>
-    <w:p>
-      <w:pPr>
-        <w:pStyle w:val="Body"/>
-        <w:jc w:val="left"/>
-        <w:rPr>
-          <w:rFonts w:ascii="Arial" w:cs="Arial" w:hAnsi="Arial" w:eastAsia="Arial"/>
-          <w:sz w:val="24"/>
-          <w:szCs w:val="24"/>
-        </w:rPr>
-      </w:pPr>
-      <w:r>
-        <w:rPr>
-          <w:rFonts w:ascii="Arial" w:hAnsi="Arial"/>
-          <w:sz w:val="24"/>
-          <w:szCs w:val="24"/>
-          <w:rtl w:val="0"/>
-          <w:lang w:val="en-US"/>
-        </w:rPr>
-        <w:t>Linux Systems Administrator</w:t>
-        <w:tab/>
-        <w:tab/>
-        <w:tab/>
-        <w:t>September 2012 - November 2013</w:t>
-      </w:r>
-    </w:p>
-    <w:p>
-      <w:pPr>
-        <w:pStyle w:val="Body"/>
-        <w:jc w:val="left"/>
-        <w:rPr>
-          <w:rFonts w:ascii="Arial" w:cs="Arial" w:hAnsi="Arial" w:eastAsia="Arial"/>
-        </w:rPr>
-      </w:pPr>
-    </w:p>
-    <w:p>
-      <w:pPr>
-        <w:pStyle w:val="Body"/>
-        <w:numPr>
-          <w:ilvl w:val="0"/>
-          <w:numId w:val="2"/>
-        </w:numPr>
-        <w:jc w:val="left"/>
-        <w:rPr>
-          <w:rFonts w:ascii="Arial" w:hAnsi="Arial"/>
-          <w:lang w:val="en-US"/>
-        </w:rPr>
-      </w:pPr>
-      <w:r>
-        <w:rPr>
-          <w:rFonts w:ascii="Arial" w:hAnsi="Arial"/>
-          <w:rtl w:val="0"/>
-          <w:lang w:val="en-US"/>
-        </w:rPr>
-        <w:t>Worked with a team to migrate UrbanOutfitters.com and Anthropologie.com from third-party managed services to in-house physical Solaris and RedHat servers</w:t>
-      </w:r>
-    </w:p>
-    <w:p>
-      <w:pPr>
-        <w:pStyle w:val="Body"/>
-        <w:numPr>
-          <w:ilvl w:val="0"/>
-          <w:numId w:val="2"/>
-        </w:numPr>
-        <w:jc w:val="left"/>
-        <w:rPr>
-          <w:rFonts w:ascii="Arial" w:hAnsi="Arial"/>
-          <w:lang w:val="en-US"/>
-        </w:rPr>
-      </w:pPr>
-      <w:r>
-        <w:rPr>
-          <w:rFonts w:ascii="Arial" w:hAnsi="Arial"/>
-          <w:rtl w:val="0"/>
-          <w:lang w:val="en-US"/>
-        </w:rPr>
-        <w:t>Performed racking, cabling, and physical installation of HP servers within the on-site datacenter</w:t>
-      </w:r>
-    </w:p>
-    <w:p>
-      <w:pPr>
-        <w:pStyle w:val="Body"/>
-        <w:numPr>
-          <w:ilvl w:val="0"/>
-          <w:numId w:val="2"/>
-        </w:numPr>
-        <w:jc w:val="left"/>
-        <w:rPr>
-          <w:rFonts w:ascii="Arial" w:hAnsi="Arial"/>
-          <w:lang w:val="en-US"/>
-        </w:rPr>
-      </w:pPr>
-      <w:r>
-        <w:rPr>
-          <w:rFonts w:ascii="Arial" w:hAnsi="Arial"/>
-          <w:rtl w:val="0"/>
-          <w:lang w:val="en-US"/>
-        </w:rPr>
-        <w:t>Maintained Apache configurations which proxied web requests to clustered JBoss instances</w:t>
-      </w:r>
-    </w:p>
-    <w:p>
-      <w:pPr>
-        <w:pStyle w:val="Body"/>
-        <w:numPr>
-          <w:ilvl w:val="0"/>
-          <w:numId w:val="2"/>
-        </w:numPr>
-        <w:jc w:val="left"/>
-        <w:rPr>
-          <w:rFonts w:ascii="Arial" w:hAnsi="Arial"/>
-          <w:lang w:val="en-US"/>
-        </w:rPr>
-      </w:pPr>
-      <w:r>
-        <w:rPr>
-          <w:rFonts w:ascii="Arial" w:hAnsi="Arial"/>
-          <w:rtl w:val="0"/>
-          <w:lang w:val="en-US"/>
-        </w:rPr>
-        <w:t>Deployed internal DNS resolvers within the e-commerce network to improve response times for all website visitors and transactions while also enhancing network security</w:t>
-      </w:r>
-    </w:p>
-    <w:p>
-      <w:pPr>
-        <w:pStyle w:val="Body"/>
-        <w:numPr>
-          <w:ilvl w:val="0"/>
-          <w:numId w:val="2"/>
-        </w:numPr>
-        <w:jc w:val="left"/>
-        <w:rPr>
-          <w:rFonts w:ascii="Arial" w:hAnsi="Arial"/>
-          <w:lang w:val="en-US"/>
-        </w:rPr>
-      </w:pPr>
-      <w:r>
-        <w:rPr>
-          <w:rFonts w:ascii="Arial" w:hAnsi="Arial"/>
-          <w:rtl w:val="0"/>
-          <w:lang w:val="en-US"/>
-        </w:rPr>
-        <w:t>Used Zabbix JMX monitoring to graph HTTP request and response times</w:t>
-      </w:r>
-    </w:p>
-    <w:p>
-      <w:pPr>
-        <w:pStyle w:val="Body"/>
-        <w:jc w:val="left"/>
-        <w:rPr>
-          <w:rFonts w:ascii="Arial" w:cs="Arial" w:hAnsi="Arial" w:eastAsia="Arial"/>
-        </w:rPr>
-      </w:pPr>
-    </w:p>
-    <w:p>
-      <w:pPr>
-        <w:pStyle w:val="Body"/>
-        <w:jc w:val="left"/>
-        <w:rPr>
-          <w:rFonts w:ascii="Arial" w:cs="Arial" w:hAnsi="Arial" w:eastAsia="Arial"/>
-          <w:sz w:val="24"/>
-          <w:szCs w:val="24"/>
-        </w:rPr>
-      </w:pPr>
-      <w:r>
-        <w:rPr>
-          <w:rFonts w:ascii="Arial" w:hAnsi="Arial"/>
-          <w:sz w:val="24"/>
-          <w:szCs w:val="24"/>
-          <w:rtl w:val="0"/>
-          <w:lang w:val="da-DK"/>
-        </w:rPr>
-        <w:t>Linode, LLC</w:t>
-      </w:r>
-      <w:r>
-        <w:rPr>
-          <w:rFonts w:ascii="Arial" w:cs="Arial" w:hAnsi="Arial" w:eastAsia="Arial"/>
-          <w:sz w:val="24"/>
-          <w:szCs w:val="24"/>
-        </w:rPr>
-        <w:tab/>
-        <w:tab/>
-        <w:tab/>
-        <w:tab/>
-        <w:tab/>
-        <w:tab/>
-      </w:r>
-      <w:r>
-        <w:rPr>
-          <w:rFonts w:ascii="Arial" w:hAnsi="Arial"/>
-          <w:sz w:val="24"/>
-          <w:szCs w:val="24"/>
-          <w:rtl w:val="0"/>
-          <w:lang w:val="en-US"/>
-        </w:rPr>
-        <w:t>Galloway, NJ</w:t>
-      </w:r>
-    </w:p>
-    <w:p>
-      <w:pPr>
-        <w:pStyle w:val="Body"/>
-        <w:jc w:val="left"/>
-        <w:rPr>
-          <w:rFonts w:ascii="Arial" w:cs="Arial" w:hAnsi="Arial" w:eastAsia="Arial"/>
-          <w:sz w:val="24"/>
-          <w:szCs w:val="24"/>
-        </w:rPr>
-      </w:pPr>
-      <w:r>
-        <w:rPr>
-          <w:rFonts w:ascii="Arial" w:hAnsi="Arial"/>
-          <w:sz w:val="24"/>
-          <w:szCs w:val="24"/>
-          <w:rtl w:val="0"/>
-          <w:lang w:val="en-US"/>
-        </w:rPr>
-        <w:t>Linux Technical Support</w:t>
-      </w:r>
-      <w:r>
-        <w:rPr>
-          <w:rFonts w:ascii="Arial" w:cs="Arial" w:hAnsi="Arial" w:eastAsia="Arial"/>
-          <w:sz w:val="24"/>
-          <w:szCs w:val="24"/>
-        </w:rPr>
-        <w:tab/>
-        <w:tab/>
-        <w:tab/>
-        <w:tab/>
-      </w:r>
-      <w:r>
-        <w:rPr>
-          <w:rFonts w:ascii="Arial" w:hAnsi="Arial"/>
-          <w:sz w:val="24"/>
-          <w:szCs w:val="24"/>
-          <w:rtl w:val="0"/>
-          <w:lang w:val="en-US"/>
-        </w:rPr>
-        <w:t>July 2010 - August 2012</w:t>
-      </w:r>
-    </w:p>
-    <w:p>
-      <w:pPr>
-        <w:pStyle w:val="Body"/>
-        <w:jc w:val="left"/>
-        <w:rPr>
-          <w:rFonts w:ascii="Arial" w:cs="Arial" w:hAnsi="Arial" w:eastAsia="Arial"/>
-        </w:rPr>
-      </w:pPr>
-    </w:p>
-    <w:p>
-      <w:pPr>
-        <w:pStyle w:val="Body"/>
-        <w:numPr>
-          <w:ilvl w:val="0"/>
-          <w:numId w:val="2"/>
-        </w:numPr>
-        <w:jc w:val="left"/>
-        <w:rPr>
-          <w:rFonts w:ascii="Arial" w:hAnsi="Arial"/>
-          <w:lang w:val="en-US"/>
-        </w:rPr>
-      </w:pPr>
-      <w:r>
-        <w:rPr>
-          <w:rFonts w:ascii="Arial" w:hAnsi="Arial"/>
-          <w:rtl w:val="0"/>
-          <w:lang w:val="en-US"/>
-        </w:rPr>
-        <w:t>Provided quick and helpful technical support to a significant number of customers via telephone, e-mail, and support tickets which involved troubleshooting a wide variety of issues including routing inconsistencies between multiple international data centers</w:t>
-      </w:r>
+        <w:rPr>
+          <w:rFonts w:ascii="Arial" w:cs="Arial" w:hAnsi="Arial" w:eastAsia="Arial"/>
+        </w:rPr>
+      </w:pPr>
     </w:p>
     <w:p>
       <w:pPr>
@@ -1879,103 +1542,7 @@
 <file path=word/footer1.xml><?xml version="1.0" encoding="utf-8"?>
 <w:ftr xmlns:r="http://schemas.openxmlformats.org/officeDocument/2006/relationships" xmlns:wp="http://schemas.openxmlformats.org/drawingml/2006/wordprocessingDrawing" xmlns:w="http://schemas.openxmlformats.org/wordprocessingml/2006/main" xmlns:w10="urn:schemas-microsoft-com:office:word" xmlns:w14="http://schemas.microsoft.com/office/word/2010/wordml" xmlns:wps="http://schemas.microsoft.com/office/word/2010/wordprocessingShape" xmlns:wpg="http://schemas.microsoft.com/office/word/2010/wordprocessingGroup" xmlns:mc="http://schemas.openxmlformats.org/markup-compatibility/2006" xmlns:v="urn:schemas-microsoft-com:vml" xmlns:o="urn:schemas-microsoft-com:office:office" xmlns:m="http://schemas.openxmlformats.org/officeDocument/2006/math" mc:Ignorable="w14">
   <w:p>
-    <w:pPr>
-      <w:pStyle w:val="Header &amp; Footer"/>
-      <w:tabs>
-        <w:tab w:val="center" w:pos="4680"/>
-        <w:tab w:val="right" w:pos="9360"/>
-        <w:tab w:val="clear" w:pos="9020"/>
-      </w:tabs>
-      <w:jc w:val="left"/>
-    </w:pPr>
-    <w:r>
-      <w:rPr>
-        <w:rFonts w:ascii="Arial" w:hAnsi="Arial"/>
-        <w:sz w:val="16"/>
-        <w:szCs w:val="16"/>
-      </w:rPr>
-      <w:fldChar w:fldCharType="begin" w:fldLock="0"/>
-    </w:r>
-    <w:r>
-      <w:rPr>
-        <w:rFonts w:ascii="Arial" w:hAnsi="Arial"/>
-        <w:sz w:val="16"/>
-        <w:szCs w:val="16"/>
-      </w:rPr>
-      <w:instrText xml:space="preserve"> PAGE </w:instrText>
-    </w:r>
-    <w:r>
-      <w:rPr>
-        <w:rFonts w:ascii="Arial" w:hAnsi="Arial"/>
-        <w:sz w:val="16"/>
-        <w:szCs w:val="16"/>
-      </w:rPr>
-      <w:fldChar w:fldCharType="separate" w:fldLock="0"/>
-    </w:r>
-    <w:r>
-      <w:rPr>
-        <w:rFonts w:ascii="Arial" w:hAnsi="Arial"/>
-        <w:sz w:val="16"/>
-        <w:szCs w:val="16"/>
-      </w:rPr>
-    </w:r>
-    <w:r>
-      <w:rPr>
-        <w:rFonts w:ascii="Arial" w:hAnsi="Arial"/>
-        <w:sz w:val="16"/>
-        <w:szCs w:val="16"/>
-      </w:rPr>
-      <w:fldChar w:fldCharType="end" w:fldLock="0"/>
-    </w:r>
-    <w:r>
-      <w:rPr>
-        <w:rFonts w:ascii="Arial" w:hAnsi="Arial"/>
-        <w:sz w:val="16"/>
-        <w:szCs w:val="16"/>
-        <w:rtl w:val="0"/>
-        <w:lang w:val="en-US"/>
-      </w:rPr>
-      <w:t xml:space="preserve"> of </w:t>
-    </w:r>
-    <w:r>
-      <w:rPr>
-        <w:rFonts w:ascii="Arial" w:cs="Arial" w:hAnsi="Arial" w:eastAsia="Arial"/>
-        <w:sz w:val="16"/>
-        <w:szCs w:val="16"/>
-      </w:rPr>
-      <w:fldChar w:fldCharType="begin" w:fldLock="0"/>
-    </w:r>
-    <w:r>
-      <w:rPr>
-        <w:rFonts w:ascii="Arial" w:cs="Arial" w:hAnsi="Arial" w:eastAsia="Arial"/>
-        <w:sz w:val="16"/>
-        <w:szCs w:val="16"/>
-      </w:rPr>
-      <w:instrText xml:space="preserve"> NUMPAGES </w:instrText>
-    </w:r>
-    <w:r>
-      <w:rPr>
-        <w:rFonts w:ascii="Arial" w:cs="Arial" w:hAnsi="Arial" w:eastAsia="Arial"/>
-        <w:sz w:val="16"/>
-        <w:szCs w:val="16"/>
-      </w:rPr>
-      <w:fldChar w:fldCharType="separate" w:fldLock="0"/>
-    </w:r>
-    <w:r>
-      <w:rPr>
-        <w:rFonts w:ascii="Arial" w:cs="Arial" w:hAnsi="Arial" w:eastAsia="Arial"/>
-        <w:sz w:val="16"/>
-        <w:szCs w:val="16"/>
-      </w:rPr>
-    </w:r>
-    <w:r>
-      <w:rPr>
-        <w:rFonts w:ascii="Arial" w:cs="Arial" w:hAnsi="Arial" w:eastAsia="Arial"/>
-        <w:sz w:val="16"/>
-        <w:szCs w:val="16"/>
-      </w:rPr>
-      <w:fldChar w:fldCharType="end" w:fldLock="0"/>
-    </w:r>
+    <w:r/>
   </w:p>
 </w:ftr>
 </file>
@@ -2602,55 +2169,6 @@
     <w:name w:val="No List"/>
     <w:next w:val="No List"/>
     <w:pPr/>
-  </w:style>
-  <w:style w:type="paragraph" w:styleId="Header &amp; Footer">
-    <w:name w:val="Header &amp; Footer"/>
-    <w:next w:val="Header &amp; Footer"/>
-    <w:pPr>
-      <w:keepNext w:val="0"/>
-      <w:keepLines w:val="0"/>
-      <w:pageBreakBefore w:val="0"/>
-      <w:widowControl w:val="1"/>
-      <w:shd w:val="clear" w:color="auto" w:fill="auto"/>
-      <w:tabs>
-        <w:tab w:val="right" w:pos="9020"/>
-      </w:tabs>
-      <w:suppressAutoHyphens w:val="0"/>
-      <w:bidi w:val="0"/>
-      <w:spacing w:before="0" w:after="0" w:line="240" w:lineRule="auto"/>
-      <w:ind w:left="0" w:right="0" w:firstLine="0"/>
-      <w:jc w:val="left"/>
-      <w:outlineLvl w:val="9"/>
-    </w:pPr>
-    <w:rPr>
-      <w:rFonts w:ascii="Helvetica Neue" w:cs="Arial Unicode MS" w:hAnsi="Helvetica Neue" w:eastAsia="Arial Unicode MS"/>
-      <w:b w:val="0"/>
-      <w:bCs w:val="0"/>
-      <w:i w:val="0"/>
-      <w:iCs w:val="0"/>
-      <w:caps w:val="0"/>
-      <w:smallCaps w:val="0"/>
-      <w:strike w:val="0"/>
-      <w:dstrike w:val="0"/>
-      <w:outline w:val="0"/>
-      <w:color w:val="000000"/>
-      <w:spacing w:val="0"/>
-      <w:kern w:val="0"/>
-      <w:position w:val="0"/>
-      <w:sz w:val="24"/>
-      <w:szCs w:val="24"/>
-      <w:u w:val="none"/>
-      <w:shd w:val="nil" w:color="auto" w:fill="auto"/>
-      <w:vertAlign w:val="baseline"/>
-      <w14:textOutline>
-        <w14:noFill/>
-      </w14:textOutline>
-      <w14:textFill>
-        <w14:solidFill>
-          <w14:srgbClr w14:val="000000"/>
-        </w14:solidFill>
-      </w14:textFill>
-    </w:rPr>
   </w:style>
   <w:style w:type="paragraph" w:styleId="Body">
     <w:name w:val="Body"/>

</xml_diff>